<commit_message>
final examen entrega finn
</commit_message>
<xml_diff>
--- a/evaluación TICs.docx
+++ b/evaluación TICs.docx
@@ -188,32 +188,37 @@
         <w:t>5. Capturas de pantalla Git ..........................................</w:t>
       </w:r>
       <w:r>
+        <w:t>7</w:t>
+      </w:r>
+    </w:p>
+    <w:p>
+      <w:r>
+        <w:t>5. Examen.........................................................</w:t>
+      </w:r>
+      <w:r>
+        <w:t>10</w:t>
+      </w:r>
+    </w:p>
+    <w:p>
+      <w:pPr>
+        <w:rPr>
+          <w:u w:val="single"/>
+        </w:rPr>
+      </w:pPr>
+      <w:r>
+        <w:t xml:space="preserve">5. </w:t>
+      </w:r>
+      <w:r>
+        <w:t>Control del documento</w:t>
+      </w:r>
+      <w:r>
+        <w:t>.........................................................</w:t>
+      </w:r>
+      <w:r>
+        <w:t>1</w:t>
+      </w:r>
+      <w:r>
         <w:t>6</w:t>
-      </w:r>
-    </w:p>
-    <w:p>
-      <w:r>
-        <w:t>5. Examen.........................................................</w:t>
-      </w:r>
-      <w:r>
-        <w:t>8</w:t>
-      </w:r>
-    </w:p>
-    <w:p>
-      <w:r>
-        <w:t xml:space="preserve">5. </w:t>
-      </w:r>
-      <w:r>
-        <w:t>Control del documento</w:t>
-      </w:r>
-      <w:r>
-        <w:t>.........................................................</w:t>
-      </w:r>
-      <w:r>
-        <w:t>1</w:t>
-      </w:r>
-      <w:r>
-        <w:t>4</w:t>
       </w:r>
     </w:p>
     <w:p/>
@@ -463,23 +468,224 @@
     <w:p/>
     <w:p/>
     <w:p/>
+    <w:p>
+      <w:r>
+        <w:drawing>
+          <wp:inline distT="0" distB="0" distL="0" distR="0" wp14:anchorId="71F53C99" wp14:editId="6822A6D3">
+            <wp:extent cx="5477466" cy="2066290"/>
+            <wp:effectExtent l="0" t="0" r="9525" b="0"/>
+            <wp:docPr id="2138623642" name="Imagen 1"/>
+            <wp:cNvGraphicFramePr>
+              <a:graphicFrameLocks xmlns:a="http://schemas.openxmlformats.org/drawingml/2006/main" noChangeAspect="1"/>
+            </wp:cNvGraphicFramePr>
+            <a:graphic xmlns:a="http://schemas.openxmlformats.org/drawingml/2006/main">
+              <a:graphicData uri="http://schemas.openxmlformats.org/drawingml/2006/picture">
+                <pic:pic xmlns:pic="http://schemas.openxmlformats.org/drawingml/2006/picture">
+                  <pic:nvPicPr>
+                    <pic:cNvPr id="2138623642" name=""/>
+                    <pic:cNvPicPr/>
+                  </pic:nvPicPr>
+                  <pic:blipFill>
+                    <a:blip r:embed="rId15"/>
+                    <a:stretch>
+                      <a:fillRect/>
+                    </a:stretch>
+                  </pic:blipFill>
+                  <pic:spPr>
+                    <a:xfrm>
+                      <a:off x="0" y="0"/>
+                      <a:ext cx="5478648" cy="2066736"/>
+                    </a:xfrm>
+                    <a:prstGeom prst="rect">
+                      <a:avLst/>
+                    </a:prstGeom>
+                  </pic:spPr>
+                </pic:pic>
+              </a:graphicData>
+            </a:graphic>
+          </wp:inline>
+        </w:drawing>
+      </w:r>
+    </w:p>
+    <w:p/>
+    <w:p/>
+    <w:p>
+      <w:r>
+        <w:lastRenderedPageBreak/>
+        <w:drawing>
+          <wp:inline distT="0" distB="0" distL="0" distR="0" wp14:anchorId="118BEBAE" wp14:editId="138A6DE3">
+            <wp:extent cx="2579202" cy="2700020"/>
+            <wp:effectExtent l="0" t="0" r="0" b="5080"/>
+            <wp:docPr id="60146803" name="Imagen 1"/>
+            <wp:cNvGraphicFramePr>
+              <a:graphicFrameLocks xmlns:a="http://schemas.openxmlformats.org/drawingml/2006/main" noChangeAspect="1"/>
+            </wp:cNvGraphicFramePr>
+            <a:graphic xmlns:a="http://schemas.openxmlformats.org/drawingml/2006/main">
+              <a:graphicData uri="http://schemas.openxmlformats.org/drawingml/2006/picture">
+                <pic:pic xmlns:pic="http://schemas.openxmlformats.org/drawingml/2006/picture">
+                  <pic:nvPicPr>
+                    <pic:cNvPr id="60146803" name=""/>
+                    <pic:cNvPicPr/>
+                  </pic:nvPicPr>
+                  <pic:blipFill>
+                    <a:blip r:embed="rId16"/>
+                    <a:stretch>
+                      <a:fillRect/>
+                    </a:stretch>
+                  </pic:blipFill>
+                  <pic:spPr>
+                    <a:xfrm>
+                      <a:off x="0" y="0"/>
+                      <a:ext cx="2587829" cy="2709051"/>
+                    </a:xfrm>
+                    <a:prstGeom prst="rect">
+                      <a:avLst/>
+                    </a:prstGeom>
+                  </pic:spPr>
+                </pic:pic>
+              </a:graphicData>
+            </a:graphic>
+          </wp:inline>
+        </w:drawing>
+      </w:r>
+    </w:p>
+    <w:p/>
+    <w:p>
+      <w:r>
+        <w:drawing>
+          <wp:inline distT="0" distB="0" distL="0" distR="0" wp14:anchorId="1173D195" wp14:editId="147F1F96">
+            <wp:extent cx="1968651" cy="3314700"/>
+            <wp:effectExtent l="0" t="0" r="0" b="0"/>
+            <wp:docPr id="1931921618" name="Imagen 1"/>
+            <wp:cNvGraphicFramePr>
+              <a:graphicFrameLocks xmlns:a="http://schemas.openxmlformats.org/drawingml/2006/main" noChangeAspect="1"/>
+            </wp:cNvGraphicFramePr>
+            <a:graphic xmlns:a="http://schemas.openxmlformats.org/drawingml/2006/main">
+              <a:graphicData uri="http://schemas.openxmlformats.org/drawingml/2006/picture">
+                <pic:pic xmlns:pic="http://schemas.openxmlformats.org/drawingml/2006/picture">
+                  <pic:nvPicPr>
+                    <pic:cNvPr id="1931921618" name=""/>
+                    <pic:cNvPicPr/>
+                  </pic:nvPicPr>
+                  <pic:blipFill>
+                    <a:blip r:embed="rId17"/>
+                    <a:stretch>
+                      <a:fillRect/>
+                    </a:stretch>
+                  </pic:blipFill>
+                  <pic:spPr>
+                    <a:xfrm>
+                      <a:off x="0" y="0"/>
+                      <a:ext cx="1972818" cy="3321717"/>
+                    </a:xfrm>
+                    <a:prstGeom prst="rect">
+                      <a:avLst/>
+                    </a:prstGeom>
+                  </pic:spPr>
+                </pic:pic>
+              </a:graphicData>
+            </a:graphic>
+          </wp:inline>
+        </w:drawing>
+      </w:r>
+      <w:r>
+        <w:rPr>
+          <w:noProof/>
+        </w:rPr>
+        <w:t xml:space="preserve"> </w:t>
+      </w:r>
+      <w:r>
+        <w:rPr>
+          <w:noProof/>
+        </w:rPr>
+        <w:drawing>
+          <wp:inline distT="0" distB="0" distL="0" distR="0" wp14:anchorId="46786427" wp14:editId="3E2EDA89">
+            <wp:extent cx="2193006" cy="2407920"/>
+            <wp:effectExtent l="0" t="0" r="0" b="0"/>
+            <wp:docPr id="998105108" name="Imagen 1"/>
+            <wp:cNvGraphicFramePr>
+              <a:graphicFrameLocks xmlns:a="http://schemas.openxmlformats.org/drawingml/2006/main" noChangeAspect="1"/>
+            </wp:cNvGraphicFramePr>
+            <a:graphic xmlns:a="http://schemas.openxmlformats.org/drawingml/2006/main">
+              <a:graphicData uri="http://schemas.openxmlformats.org/drawingml/2006/picture">
+                <pic:pic xmlns:pic="http://schemas.openxmlformats.org/drawingml/2006/picture">
+                  <pic:nvPicPr>
+                    <pic:cNvPr id="998105108" name=""/>
+                    <pic:cNvPicPr/>
+                  </pic:nvPicPr>
+                  <pic:blipFill>
+                    <a:blip r:embed="rId18"/>
+                    <a:stretch>
+                      <a:fillRect/>
+                    </a:stretch>
+                  </pic:blipFill>
+                  <pic:spPr>
+                    <a:xfrm>
+                      <a:off x="0" y="0"/>
+                      <a:ext cx="2199527" cy="2415080"/>
+                    </a:xfrm>
+                    <a:prstGeom prst="rect">
+                      <a:avLst/>
+                    </a:prstGeom>
+                  </pic:spPr>
+                </pic:pic>
+              </a:graphicData>
+            </a:graphic>
+          </wp:inline>
+        </w:drawing>
+      </w:r>
+      <w:r>
+        <w:rPr>
+          <w:noProof/>
+        </w:rPr>
+        <w:t xml:space="preserve"> </w:t>
+      </w:r>
+      <w:r>
+        <w:rPr>
+          <w:noProof/>
+        </w:rPr>
+        <w:drawing>
+          <wp:inline distT="0" distB="0" distL="0" distR="0" wp14:anchorId="500E78C3" wp14:editId="6DE29B47">
+            <wp:extent cx="2121580" cy="1245870"/>
+            <wp:effectExtent l="0" t="0" r="0" b="0"/>
+            <wp:docPr id="317901601" name="Imagen 1"/>
+            <wp:cNvGraphicFramePr>
+              <a:graphicFrameLocks xmlns:a="http://schemas.openxmlformats.org/drawingml/2006/main" noChangeAspect="1"/>
+            </wp:cNvGraphicFramePr>
+            <a:graphic xmlns:a="http://schemas.openxmlformats.org/drawingml/2006/main">
+              <a:graphicData uri="http://schemas.openxmlformats.org/drawingml/2006/picture">
+                <pic:pic xmlns:pic="http://schemas.openxmlformats.org/drawingml/2006/picture">
+                  <pic:nvPicPr>
+                    <pic:cNvPr id="317901601" name=""/>
+                    <pic:cNvPicPr/>
+                  </pic:nvPicPr>
+                  <pic:blipFill>
+                    <a:blip r:embed="rId19"/>
+                    <a:stretch>
+                      <a:fillRect/>
+                    </a:stretch>
+                  </pic:blipFill>
+                  <pic:spPr>
+                    <a:xfrm>
+                      <a:off x="0" y="0"/>
+                      <a:ext cx="2124858" cy="1247795"/>
+                    </a:xfrm>
+                    <a:prstGeom prst="rect">
+                      <a:avLst/>
+                    </a:prstGeom>
+                  </pic:spPr>
+                </pic:pic>
+              </a:graphicData>
+            </a:graphic>
+          </wp:inline>
+        </w:drawing>
+      </w:r>
+    </w:p>
     <w:p/>
     <w:p/>
     <w:p/>
-    <w:p/>
-    <w:p/>
-    <w:p/>
-    <w:p/>
-    <w:p/>
-    <w:p/>
-    <w:p/>
-    <w:p/>
-    <w:p/>
-    <w:p/>
-    <w:p/>
-    <w:p>
-      <w:r>
-        <w:lastRenderedPageBreak/>
+    <w:p>
+      <w:r>
         <w:t>. Capturas de pantalla Git</w:t>
       </w:r>
     </w:p>
@@ -504,7 +710,7 @@
                     <pic:cNvPicPr/>
                   </pic:nvPicPr>
                   <pic:blipFill>
-                    <a:blip r:embed="rId15"/>
+                    <a:blip r:embed="rId20"/>
                     <a:stretch>
                       <a:fillRect/>
                     </a:stretch>
@@ -533,9 +739,9 @@
         </w:rPr>
         <w:lastRenderedPageBreak/>
         <w:drawing>
-          <wp:inline distT="0" distB="0" distL="0" distR="0" wp14:anchorId="59C0E3F0" wp14:editId="57F55A4F">
-            <wp:extent cx="5037455" cy="8258810"/>
-            <wp:effectExtent l="0" t="0" r="0" b="8890"/>
+          <wp:inline distT="0" distB="0" distL="0" distR="0" wp14:anchorId="59C0E3F0" wp14:editId="386A8E8F">
+            <wp:extent cx="5037455" cy="7178040"/>
+            <wp:effectExtent l="0" t="0" r="0" b="3810"/>
             <wp:docPr id="1564870041" name="Imagen 1"/>
             <wp:cNvGraphicFramePr>
               <a:graphicFrameLocks xmlns:a="http://schemas.openxmlformats.org/drawingml/2006/main" noChangeAspect="1"/>
@@ -548,7 +754,7 @@
                     <pic:cNvPicPr/>
                   </pic:nvPicPr>
                   <pic:blipFill>
-                    <a:blip r:embed="rId16"/>
+                    <a:blip r:embed="rId21"/>
                     <a:stretch>
                       <a:fillRect/>
                     </a:stretch>
@@ -556,7 +762,7 @@
                   <pic:spPr>
                     <a:xfrm>
                       <a:off x="0" y="0"/>
-                      <a:ext cx="5037455" cy="8258810"/>
+                      <a:ext cx="5037455" cy="7178040"/>
                     </a:xfrm>
                     <a:prstGeom prst="rect">
                       <a:avLst/>
@@ -569,18 +775,67 @@
         </w:drawing>
       </w:r>
     </w:p>
+    <w:p>
+      <w:r>
+        <w:lastRenderedPageBreak/>
+        <w:drawing>
+          <wp:inline distT="0" distB="0" distL="0" distR="0" wp14:anchorId="2D4B902B" wp14:editId="3357FF6E">
+            <wp:extent cx="5612130" cy="4436745"/>
+            <wp:effectExtent l="0" t="0" r="7620" b="1905"/>
+            <wp:docPr id="1118917563" name="Imagen 1"/>
+            <wp:cNvGraphicFramePr>
+              <a:graphicFrameLocks xmlns:a="http://schemas.openxmlformats.org/drawingml/2006/main" noChangeAspect="1"/>
+            </wp:cNvGraphicFramePr>
+            <a:graphic xmlns:a="http://schemas.openxmlformats.org/drawingml/2006/main">
+              <a:graphicData uri="http://schemas.openxmlformats.org/drawingml/2006/picture">
+                <pic:pic xmlns:pic="http://schemas.openxmlformats.org/drawingml/2006/picture">
+                  <pic:nvPicPr>
+                    <pic:cNvPr id="1118917563" name=""/>
+                    <pic:cNvPicPr/>
+                  </pic:nvPicPr>
+                  <pic:blipFill>
+                    <a:blip r:embed="rId22"/>
+                    <a:stretch>
+                      <a:fillRect/>
+                    </a:stretch>
+                  </pic:blipFill>
+                  <pic:spPr>
+                    <a:xfrm>
+                      <a:off x="0" y="0"/>
+                      <a:ext cx="5612130" cy="4436745"/>
+                    </a:xfrm>
+                    <a:prstGeom prst="rect">
+                      <a:avLst/>
+                    </a:prstGeom>
+                  </pic:spPr>
+                </pic:pic>
+              </a:graphicData>
+            </a:graphic>
+          </wp:inline>
+        </w:drawing>
+      </w:r>
+    </w:p>
+    <w:p/>
+    <w:p>
+      <w:pPr>
+        <w:pStyle w:val="Prrafodelista"/>
+        <w:ind w:left="1440"/>
+      </w:pPr>
+    </w:p>
     <w:p/>
     <w:p/>
-    <w:p>
-      <w:pPr>
-        <w:pStyle w:val="Prrafodelista"/>
-        <w:ind w:left="1440"/>
-      </w:pPr>
-    </w:p>
     <w:p/>
     <w:p/>
-    <w:p>
-      <w:r>
+    <w:p/>
+    <w:p/>
+    <w:p/>
+    <w:p/>
+    <w:p/>
+    <w:p/>
+    <w:p/>
+    <w:p>
+      <w:r>
+        <w:lastRenderedPageBreak/>
         <w:t>Identificación aprendiz:1084922863</w:t>
       </w:r>
     </w:p>
@@ -599,14 +854,9 @@
       <w:r>
         <w:t>1.</w:t>
       </w:r>
-      <w:proofErr w:type="gramStart"/>
-      <w:r>
-        <w:tab/>
-        <w:t xml:space="preserve">  Alistar</w:t>
-      </w:r>
-      <w:proofErr w:type="gramEnd"/>
-      <w:r>
-        <w:t xml:space="preserve"> herramientas TIC implica únicamente instalarlas sin configurar parámetros. </w:t>
+      <w:r>
+        <w:tab/>
+        <w:t xml:space="preserve">  Alistar herramientas TIC implica únicamente instalarlas sin configurar parámetros. </w:t>
       </w:r>
       <w:r>
         <w:rPr>
@@ -733,7 +983,6 @@
         <w:rPr>
           <w:highlight w:val="yellow"/>
         </w:rPr>
-        <w:lastRenderedPageBreak/>
         <w:t>c) Ajustar configuración tras verificación</w:t>
       </w:r>
     </w:p>
@@ -762,6 +1011,7 @@
         <w:rPr>
           <w:highlight w:val="yellow"/>
         </w:rPr>
+        <w:lastRenderedPageBreak/>
         <w:t>b) Se comparan con los requerimientos</w:t>
       </w:r>
     </w:p>
@@ -823,49 +1073,23 @@
       </w:r>
     </w:p>
     <w:p>
-      <w:proofErr w:type="gramStart"/>
-      <w:r>
-        <w:t>[  x</w:t>
-      </w:r>
-      <w:proofErr w:type="gramEnd"/>
-      <w:r>
-        <w:t xml:space="preserve"> ] Manuales de uso</w:t>
-      </w:r>
-    </w:p>
-    <w:p>
-      <w:r>
-        <w:t xml:space="preserve">[ </w:t>
-      </w:r>
-      <w:proofErr w:type="gramStart"/>
-      <w:r>
-        <w:t>x  ]</w:t>
-      </w:r>
-      <w:proofErr w:type="gramEnd"/>
-      <w:r>
-        <w:t xml:space="preserve"> Experiencia del usuario</w:t>
-      </w:r>
-    </w:p>
-    <w:p>
-      <w:proofErr w:type="gramStart"/>
-      <w:r>
-        <w:t>[  x</w:t>
-      </w:r>
-      <w:proofErr w:type="gramEnd"/>
-      <w:r>
-        <w:t>] Buenas prácticas</w:t>
-      </w:r>
-    </w:p>
-    <w:p>
-      <w:r>
-        <w:t xml:space="preserve">[ </w:t>
-      </w:r>
-      <w:proofErr w:type="gramStart"/>
-      <w:r>
-        <w:t xml:space="preserve">  ]</w:t>
-      </w:r>
-      <w:proofErr w:type="gramEnd"/>
-      <w:r>
-        <w:t xml:space="preserve"> Adivinación del funcionamiento</w:t>
+      <w:r>
+        <w:t>[  x ] Manuales de uso</w:t>
+      </w:r>
+    </w:p>
+    <w:p>
+      <w:r>
+        <w:t>[ x  ] Experiencia del usuario</w:t>
+      </w:r>
+    </w:p>
+    <w:p>
+      <w:r>
+        <w:t>[  x] Buenas prácticas</w:t>
+      </w:r>
+    </w:p>
+    <w:p>
+      <w:r>
+        <w:t>[   ] Adivinación del funcionamiento</w:t>
       </w:r>
     </w:p>
     <w:p>
@@ -878,49 +1102,23 @@
       </w:r>
     </w:p>
     <w:p>
-      <w:proofErr w:type="gramStart"/>
-      <w:r>
-        <w:t>[  x</w:t>
-      </w:r>
-      <w:proofErr w:type="gramEnd"/>
-      <w:r>
-        <w:t xml:space="preserve"> ] Verificación del sistema</w:t>
-      </w:r>
-    </w:p>
-    <w:p>
-      <w:r>
-        <w:t xml:space="preserve">[ </w:t>
-      </w:r>
-      <w:proofErr w:type="gramStart"/>
-      <w:r>
-        <w:t>x  ]</w:t>
-      </w:r>
-      <w:proofErr w:type="gramEnd"/>
-      <w:r>
-        <w:t xml:space="preserve"> Comparación con requerimientos</w:t>
-      </w:r>
-    </w:p>
-    <w:p>
-      <w:r>
-        <w:t xml:space="preserve">[ </w:t>
-      </w:r>
-      <w:proofErr w:type="gramStart"/>
-      <w:r>
-        <w:t xml:space="preserve">  ]</w:t>
-      </w:r>
-      <w:proofErr w:type="gramEnd"/>
-      <w:r>
-        <w:t xml:space="preserve"> Reinicio forzado</w:t>
-      </w:r>
-    </w:p>
-    <w:p>
-      <w:proofErr w:type="gramStart"/>
-      <w:r>
-        <w:t>[  x</w:t>
-      </w:r>
-      <w:proofErr w:type="gramEnd"/>
-      <w:r>
-        <w:t xml:space="preserve"> ] Ajustes de configuración</w:t>
+      <w:r>
+        <w:t>[  x ] Verificación del sistema</w:t>
+      </w:r>
+    </w:p>
+    <w:p>
+      <w:r>
+        <w:t>[ x  ] Comparación con requerimientos</w:t>
+      </w:r>
+    </w:p>
+    <w:p>
+      <w:r>
+        <w:t>[   ] Reinicio forzado</w:t>
+      </w:r>
+    </w:p>
+    <w:p>
+      <w:r>
+        <w:t>[  x ] Ajustes de configuración</w:t>
       </w:r>
     </w:p>
     <w:p>
@@ -934,110 +1132,52 @@
     </w:p>
     <w:p>
       <w:r>
-        <w:t xml:space="preserve">[ </w:t>
-      </w:r>
-      <w:proofErr w:type="gramStart"/>
-      <w:r>
-        <w:t>x  ]</w:t>
-      </w:r>
-      <w:proofErr w:type="gramEnd"/>
-      <w:r>
-        <w:t xml:space="preserve"> Rendimiento frente a requerimientos</w:t>
-      </w:r>
-    </w:p>
-    <w:p>
-      <w:r>
-        <w:t xml:space="preserve">[ </w:t>
-      </w:r>
-      <w:proofErr w:type="gramStart"/>
-      <w:r>
-        <w:t xml:space="preserve">  ]</w:t>
-      </w:r>
-      <w:proofErr w:type="gramEnd"/>
-      <w:r>
-        <w:t xml:space="preserve"> Interfaz gráfica únicamente</w:t>
-      </w:r>
-    </w:p>
-    <w:p>
-      <w:r>
-        <w:t xml:space="preserve">[ </w:t>
-      </w:r>
-      <w:proofErr w:type="gramStart"/>
-      <w:r>
-        <w:t>x  ]</w:t>
-      </w:r>
-      <w:proofErr w:type="gramEnd"/>
-      <w:r>
-        <w:t xml:space="preserve"> Cumplimiento de objetivos del proceso</w:t>
+        <w:t>[ x  ] Rendimiento frente a requerimientos</w:t>
+      </w:r>
+    </w:p>
+    <w:p>
+      <w:r>
+        <w:t>[   ] Interfaz gráfica únicamente</w:t>
+      </w:r>
+    </w:p>
+    <w:p>
+      <w:r>
+        <w:t>[ x  ] Cumplimiento de objetivos del proceso</w:t>
+      </w:r>
+    </w:p>
+    <w:p>
+      <w:r>
+        <w:t>[   ] Color del diseño</w:t>
+      </w:r>
+    </w:p>
+    <w:p>
+      <w:r>
+        <w:t>14.</w:t>
+      </w:r>
+      <w:r>
+        <w:tab/>
+        <w:t>Al alistar herramientas TIC, ¿qué debe considerarse?</w:t>
+      </w:r>
+    </w:p>
+    <w:p>
+      <w:r>
+        <w:t>[  x ] Compatibilidad con el sistema</w:t>
+      </w:r>
+    </w:p>
+    <w:p>
+      <w:r>
+        <w:t>[ x  ] Necesidades de procesamiento de información</w:t>
+      </w:r>
+    </w:p>
+    <w:p>
+      <w:r>
+        <w:t>[   ] Preferencias personales sin análisis</w:t>
       </w:r>
     </w:p>
     <w:p>
       <w:r>
         <w:lastRenderedPageBreak/>
-        <w:t xml:space="preserve">[ </w:t>
-      </w:r>
-      <w:proofErr w:type="gramStart"/>
-      <w:r>
-        <w:t xml:space="preserve">  ]</w:t>
-      </w:r>
-      <w:proofErr w:type="gramEnd"/>
-      <w:r>
-        <w:t xml:space="preserve"> Color del diseño</w:t>
-      </w:r>
-    </w:p>
-    <w:p>
-      <w:r>
-        <w:t>14.</w:t>
-      </w:r>
-      <w:r>
-        <w:tab/>
-        <w:t>Al alistar herramientas TIC, ¿qué debe considerarse?</w:t>
-      </w:r>
-    </w:p>
-    <w:p>
-      <w:proofErr w:type="gramStart"/>
-      <w:r>
-        <w:t>[  x</w:t>
-      </w:r>
-      <w:proofErr w:type="gramEnd"/>
-      <w:r>
-        <w:t xml:space="preserve"> ] Compatibilidad con el sistema</w:t>
-      </w:r>
-    </w:p>
-    <w:p>
-      <w:r>
-        <w:t xml:space="preserve">[ </w:t>
-      </w:r>
-      <w:proofErr w:type="gramStart"/>
-      <w:r>
-        <w:t>x  ]</w:t>
-      </w:r>
-      <w:proofErr w:type="gramEnd"/>
-      <w:r>
-        <w:t xml:space="preserve"> Necesidades de procesamiento de información</w:t>
-      </w:r>
-    </w:p>
-    <w:p>
-      <w:r>
-        <w:t xml:space="preserve">[ </w:t>
-      </w:r>
-      <w:proofErr w:type="gramStart"/>
-      <w:r>
-        <w:t xml:space="preserve">  ]</w:t>
-      </w:r>
-      <w:proofErr w:type="gramEnd"/>
-      <w:r>
-        <w:t xml:space="preserve"> Preferencias personales sin análisis</w:t>
-      </w:r>
-    </w:p>
-    <w:p>
-      <w:proofErr w:type="gramStart"/>
-      <w:r>
-        <w:t>[  x</w:t>
-      </w:r>
-      <w:proofErr w:type="gramEnd"/>
-      <w:r>
-        <w:t xml:space="preserve"> ] Capacidades de comunicación</w:t>
+        <w:t>[  x ] Capacidades de comunicación</w:t>
       </w:r>
     </w:p>
     <w:p>
@@ -1051,48 +1191,22 @@
     </w:p>
     <w:p>
       <w:r>
-        <w:t xml:space="preserve">[ </w:t>
-      </w:r>
-      <w:proofErr w:type="gramStart"/>
-      <w:r>
-        <w:t>x  ]</w:t>
-      </w:r>
-      <w:proofErr w:type="gramEnd"/>
-      <w:r>
-        <w:t xml:space="preserve"> Aplicar buenas prácticas</w:t>
-      </w:r>
-    </w:p>
-    <w:p>
-      <w:proofErr w:type="gramStart"/>
-      <w:r>
-        <w:t>[  x</w:t>
-      </w:r>
-      <w:proofErr w:type="gramEnd"/>
-      <w:r>
-        <w:t xml:space="preserve"> ] Selección según necesidades</w:t>
-      </w:r>
-    </w:p>
-    <w:p>
-      <w:r>
-        <w:t xml:space="preserve">[ </w:t>
-      </w:r>
-      <w:proofErr w:type="gramStart"/>
-      <w:r>
-        <w:t xml:space="preserve">  ]</w:t>
-      </w:r>
-      <w:proofErr w:type="gramEnd"/>
-      <w:r>
-        <w:t xml:space="preserve"> Configuración al azar</w:t>
-      </w:r>
-    </w:p>
-    <w:p>
-      <w:proofErr w:type="gramStart"/>
-      <w:r>
-        <w:t>[  x</w:t>
-      </w:r>
-      <w:proofErr w:type="gramEnd"/>
-      <w:r>
-        <w:t xml:space="preserve"> ] Evaluación basada en requerimientos</w:t>
+        <w:t>[ x  ] Aplicar buenas prácticas</w:t>
+      </w:r>
+    </w:p>
+    <w:p>
+      <w:r>
+        <w:t>[  x ] Selección según necesidades</w:t>
+      </w:r>
+    </w:p>
+    <w:p>
+      <w:r>
+        <w:t>[   ] Configuración al azar</w:t>
+      </w:r>
+    </w:p>
+    <w:p>
+      <w:r>
+        <w:t>[  x ] Evaluación basada en requerimientos</w:t>
       </w:r>
     </w:p>
     <w:p>
@@ -1265,39 +1379,57 @@
     </w:p>
     <w:p>
       <w:r>
+        <w:tab/>
+      </w:r>
+      <w:r>
+        <w:tab/>
+        <w:t>Nota 2</w:t>
+      </w:r>
+    </w:p>
+    <w:p>
+      <w:r>
+        <w:tab/>
+      </w:r>
+      <w:r>
+        <w:tab/>
+        <w:t>Nota 3</w:t>
+      </w:r>
+    </w:p>
+    <w:p>
+      <w:r>
+        <w:tab/>
+      </w:r>
+      <w:r>
+        <w:tab/>
+        <w:t>Promedio</w:t>
+      </w:r>
+    </w:p>
+    <w:p>
+      <w:r>
+        <w:t>•</w:t>
+      </w:r>
+      <w:r>
+        <w:tab/>
+        <w:t>Diseño tabla</w:t>
+      </w:r>
+    </w:p>
+    <w:p>
+      <w:r>
+        <w:t>•</w:t>
+      </w:r>
+      <w:r>
+        <w:tab/>
+        <w:t>Crear fórmulas de promedio</w:t>
+      </w:r>
+    </w:p>
+    <w:p>
+      <w:r>
         <w:lastRenderedPageBreak/>
-        <w:tab/>
-      </w:r>
-      <w:r>
-        <w:tab/>
-        <w:t>Nota 2</w:t>
-      </w:r>
-    </w:p>
-    <w:p>
-      <w:r>
-        <w:tab/>
-      </w:r>
-      <w:r>
-        <w:tab/>
-        <w:t>Nota 3</w:t>
-      </w:r>
-    </w:p>
-    <w:p>
-      <w:r>
-        <w:tab/>
-      </w:r>
-      <w:r>
-        <w:tab/>
-        <w:t>Promedio</w:t>
-      </w:r>
-    </w:p>
-    <w:p>
-      <w:r>
         <w:t>•</w:t>
       </w:r>
       <w:r>
         <w:tab/>
-        <w:t>Diseño tabla</w:t>
+        <w:t>Símbolo ‘</w:t>
       </w:r>
     </w:p>
     <w:p>
@@ -1306,7 +1438,7 @@
       </w:r>
       <w:r>
         <w:tab/>
-        <w:t>Crear fórmulas de promedio</w:t>
+        <w:t>Manejo del carácter $</w:t>
       </w:r>
     </w:p>
     <w:p>
@@ -1315,7 +1447,7 @@
       </w:r>
       <w:r>
         <w:tab/>
-        <w:t>Símbolo ‘</w:t>
+        <w:t>Crear encabezado y diseño de impresión</w:t>
       </w:r>
     </w:p>
     <w:p>
@@ -1324,7 +1456,7 @@
       </w:r>
       <w:r>
         <w:tab/>
-        <w:t>Manejo del carácter $</w:t>
+        <w:t>Generar Filtros.</w:t>
       </w:r>
     </w:p>
     <w:p>
@@ -1333,7 +1465,7 @@
       </w:r>
       <w:r>
         <w:tab/>
-        <w:t>Crear encabezado y diseño de impresión</w:t>
+        <w:t>Ordenamiento tabla por nombre estudiante y promedio.</w:t>
       </w:r>
     </w:p>
     <w:p>
@@ -1342,33 +1474,13 @@
       </w:r>
       <w:r>
         <w:tab/>
-        <w:t>Generar Filtros.</w:t>
-      </w:r>
-    </w:p>
-    <w:p>
-      <w:r>
-        <w:t>•</w:t>
-      </w:r>
-      <w:r>
-        <w:tab/>
-        <w:t>Ordenamiento tabla por nombre estudiante y promedio.</w:t>
-      </w:r>
-    </w:p>
-    <w:p>
-      <w:r>
-        <w:t>•</w:t>
-      </w:r>
-      <w:r>
-        <w:tab/>
         <w:t xml:space="preserve">Contar número de </w:t>
       </w:r>
       <w:proofErr w:type="spellStart"/>
-      <w:proofErr w:type="gramStart"/>
       <w:r>
         <w:t>participantes.g</w:t>
       </w:r>
       <w:proofErr w:type="spellEnd"/>
-      <w:proofErr w:type="gramEnd"/>
     </w:p>
     <w:p>
       <w:r>
@@ -1542,25 +1654,19 @@
       </w:r>
       <w:r>
         <w:tab/>
-        <w:t xml:space="preserve">Configurar el repositorio Git y agregar el </w:t>
-      </w:r>
-      <w:proofErr w:type="gramStart"/>
-      <w:r>
-        <w:t>archivo .</w:t>
+        <w:t>Configurar el repositorio Git y agregar el archivo .</w:t>
       </w:r>
       <w:proofErr w:type="spellStart"/>
       <w:r>
         <w:t>gitignore</w:t>
       </w:r>
       <w:proofErr w:type="spellEnd"/>
-      <w:proofErr w:type="gramEnd"/>
       <w:r>
         <w:t xml:space="preserve"> (real)</w:t>
       </w:r>
     </w:p>
     <w:p>
       <w:r>
-        <w:lastRenderedPageBreak/>
         <w:t>•</w:t>
       </w:r>
       <w:r>
@@ -1633,6 +1739,7 @@
     </w:p>
     <w:p>
       <w:r>
+        <w:lastRenderedPageBreak/>
         <w:t>•</w:t>
       </w:r>
       <w:r>
@@ -1983,7 +2090,6 @@
     </w:p>
     <w:p>
       <w:r>
-        <w:lastRenderedPageBreak/>
         <w:t>•</w:t>
       </w:r>
       <w:r>
@@ -2082,6 +2188,7 @@
         <w:rPr>
           <w:rFonts w:ascii="Segoe UI Emoji" w:hAnsi="Segoe UI Emoji" w:cs="Segoe UI Emoji"/>
         </w:rPr>
+        <w:lastRenderedPageBreak/>
         <w:t>📚</w:t>
       </w:r>
       <w:r>
@@ -2360,7 +2467,6 @@
     </w:p>
     <w:p>
       <w:r>
-        <w:lastRenderedPageBreak/>
         <w:t>e.</w:t>
       </w:r>
       <w:r>
@@ -2410,7 +2516,7 @@
     </w:p>
     <w:tbl>
       <w:tblPr>
-        <w:tblW w:w="9747" w:type="dxa"/>
+        <w:tblW w:w="9933" w:type="dxa"/>
         <w:tblBorders>
           <w:top w:val="single" w:sz="4" w:space="0" w:color="000000"/>
           <w:left w:val="single" w:sz="4" w:space="0" w:color="000000"/>
@@ -2422,16 +2528,19 @@
         <w:tblLook w:val="04A0" w:firstRow="1" w:lastRow="0" w:firstColumn="1" w:lastColumn="0" w:noHBand="0" w:noVBand="1"/>
       </w:tblPr>
       <w:tblGrid>
-        <w:gridCol w:w="1242"/>
-        <w:gridCol w:w="2694"/>
-        <w:gridCol w:w="1559"/>
-        <w:gridCol w:w="1701"/>
-        <w:gridCol w:w="2551"/>
+        <w:gridCol w:w="1265"/>
+        <w:gridCol w:w="2746"/>
+        <w:gridCol w:w="1589"/>
+        <w:gridCol w:w="1733"/>
+        <w:gridCol w:w="2600"/>
       </w:tblGrid>
       <w:tr>
+        <w:trPr>
+          <w:trHeight w:val="437"/>
+        </w:trPr>
         <w:tc>
           <w:tcPr>
-            <w:tcW w:w="1242" w:type="dxa"/>
+            <w:tcW w:w="1265" w:type="dxa"/>
             <w:tcBorders>
               <w:top w:val="nil"/>
               <w:left w:val="nil"/>
@@ -2451,7 +2560,7 @@
         </w:tc>
         <w:tc>
           <w:tcPr>
-            <w:tcW w:w="2694" w:type="dxa"/>
+            <w:tcW w:w="2746" w:type="dxa"/>
           </w:tcPr>
           <w:p>
             <w:pPr>
@@ -2475,7 +2584,7 @@
         </w:tc>
         <w:tc>
           <w:tcPr>
-            <w:tcW w:w="1559" w:type="dxa"/>
+            <w:tcW w:w="1589" w:type="dxa"/>
           </w:tcPr>
           <w:p>
             <w:pPr>
@@ -2499,7 +2608,7 @@
         </w:tc>
         <w:tc>
           <w:tcPr>
-            <w:tcW w:w="1701" w:type="dxa"/>
+            <w:tcW w:w="1733" w:type="dxa"/>
           </w:tcPr>
           <w:p>
             <w:pPr>
@@ -2523,7 +2632,7 @@
         </w:tc>
         <w:tc>
           <w:tcPr>
-            <w:tcW w:w="2551" w:type="dxa"/>
+            <w:tcW w:w="2600" w:type="dxa"/>
           </w:tcPr>
           <w:p>
             <w:pPr>
@@ -2547,9 +2656,12 @@
         </w:tc>
       </w:tr>
       <w:tr>
+        <w:trPr>
+          <w:trHeight w:val="856"/>
+        </w:trPr>
         <w:tc>
           <w:tcPr>
-            <w:tcW w:w="1242" w:type="dxa"/>
+            <w:tcW w:w="1265" w:type="dxa"/>
           </w:tcPr>
           <w:p>
             <w:pPr>
@@ -2573,7 +2685,7 @@
         </w:tc>
         <w:tc>
           <w:tcPr>
-            <w:tcW w:w="2694" w:type="dxa"/>
+            <w:tcW w:w="2746" w:type="dxa"/>
           </w:tcPr>
           <w:p>
             <w:pPr>
@@ -2606,7 +2718,7 @@
         </w:tc>
         <w:tc>
           <w:tcPr>
-            <w:tcW w:w="1559" w:type="dxa"/>
+            <w:tcW w:w="1589" w:type="dxa"/>
           </w:tcPr>
           <w:p>
             <w:pPr>
@@ -2630,7 +2742,7 @@
         </w:tc>
         <w:tc>
           <w:tcPr>
-            <w:tcW w:w="1701" w:type="dxa"/>
+            <w:tcW w:w="1733" w:type="dxa"/>
           </w:tcPr>
           <w:p>
             <w:pPr>
@@ -2654,7 +2766,7 @@
         </w:tc>
         <w:tc>
           <w:tcPr>
-            <w:tcW w:w="2551" w:type="dxa"/>
+            <w:tcW w:w="2600" w:type="dxa"/>
           </w:tcPr>
           <w:p>
             <w:pPr>
@@ -3007,11 +3119,159 @@
           </w:p>
         </w:tc>
       </w:tr>
+      <w:tr>
+        <w:trPr>
+          <w:trHeight w:val="1170"/>
+        </w:trPr>
+        <w:tc>
+          <w:tcPr>
+            <w:tcW w:w="1087" w:type="dxa"/>
+          </w:tcPr>
+          <w:p>
+            <w:pPr>
+              <w:contextualSpacing/>
+              <w:jc w:val="both"/>
+              <w:rPr>
+                <w:rFonts w:ascii="Arial" w:hAnsi="Arial" w:cs="Arial"/>
+                <w:sz w:val="20"/>
+                <w:szCs w:val="20"/>
+              </w:rPr>
+            </w:pPr>
+          </w:p>
+        </w:tc>
+        <w:tc>
+          <w:tcPr>
+            <w:tcW w:w="1607" w:type="dxa"/>
+          </w:tcPr>
+          <w:p>
+            <w:pPr>
+              <w:contextualSpacing/>
+              <w:rPr>
+                <w:rFonts w:ascii="Arial" w:hAnsi="Arial" w:cs="Arial"/>
+                <w:sz w:val="20"/>
+                <w:szCs w:val="20"/>
+              </w:rPr>
+            </w:pPr>
+            <w:proofErr w:type="spellStart"/>
+            <w:r>
+              <w:rPr>
+                <w:rFonts w:ascii="Arial" w:hAnsi="Arial" w:cs="Arial"/>
+                <w:sz w:val="20"/>
+                <w:szCs w:val="20"/>
+              </w:rPr>
+              <w:t>Andres</w:t>
+            </w:r>
+            <w:proofErr w:type="spellEnd"/>
+            <w:r>
+              <w:rPr>
+                <w:rFonts w:ascii="Arial" w:hAnsi="Arial" w:cs="Arial"/>
+                <w:sz w:val="20"/>
+                <w:szCs w:val="20"/>
+              </w:rPr>
+              <w:t xml:space="preserve"> Mauricio Noscue Cerquera </w:t>
+            </w:r>
+          </w:p>
+        </w:tc>
+        <w:tc>
+          <w:tcPr>
+            <w:tcW w:w="1275" w:type="dxa"/>
+          </w:tcPr>
+          <w:p>
+            <w:pPr>
+              <w:contextualSpacing/>
+              <w:jc w:val="both"/>
+              <w:rPr>
+                <w:rFonts w:ascii="Arial" w:hAnsi="Arial" w:cs="Arial"/>
+                <w:sz w:val="20"/>
+                <w:szCs w:val="20"/>
+              </w:rPr>
+            </w:pPr>
+            <w:r>
+              <w:rPr>
+                <w:rFonts w:ascii="Arial" w:hAnsi="Arial" w:cs="Arial"/>
+                <w:sz w:val="20"/>
+                <w:szCs w:val="20"/>
+              </w:rPr>
+              <w:t xml:space="preserve">Aprendiz </w:t>
+            </w:r>
+          </w:p>
+        </w:tc>
+        <w:tc>
+          <w:tcPr>
+            <w:tcW w:w="2076" w:type="dxa"/>
+          </w:tcPr>
+          <w:p>
+            <w:pPr>
+              <w:contextualSpacing/>
+              <w:rPr>
+                <w:rFonts w:ascii="Arial" w:hAnsi="Arial" w:cs="Arial"/>
+                <w:sz w:val="20"/>
+                <w:szCs w:val="20"/>
+              </w:rPr>
+            </w:pPr>
+            <w:r>
+              <w:rPr>
+                <w:rFonts w:ascii="Arial" w:hAnsi="Arial" w:cs="Arial"/>
+                <w:sz w:val="20"/>
+                <w:szCs w:val="20"/>
+              </w:rPr>
+              <w:t>Adso</w:t>
+            </w:r>
+          </w:p>
+        </w:tc>
+        <w:tc>
+          <w:tcPr>
+            <w:tcW w:w="1217" w:type="dxa"/>
+          </w:tcPr>
+          <w:p>
+            <w:pPr>
+              <w:contextualSpacing/>
+              <w:jc w:val="both"/>
+              <w:rPr>
+                <w:rFonts w:ascii="Arial" w:hAnsi="Arial" w:cs="Arial"/>
+                <w:sz w:val="20"/>
+                <w:szCs w:val="20"/>
+              </w:rPr>
+            </w:pPr>
+            <w:r>
+              <w:rPr>
+                <w:rFonts w:ascii="Arial" w:hAnsi="Arial" w:cs="Arial"/>
+                <w:sz w:val="20"/>
+                <w:szCs w:val="20"/>
+              </w:rPr>
+              <w:t>11/06/2025</w:t>
+            </w:r>
+          </w:p>
+        </w:tc>
+        <w:tc>
+          <w:tcPr>
+            <w:tcW w:w="2485" w:type="dxa"/>
+          </w:tcPr>
+          <w:p>
+            <w:pPr>
+              <w:contextualSpacing/>
+              <w:rPr>
+                <w:rFonts w:ascii="Arial" w:hAnsi="Arial" w:cs="Arial"/>
+                <w:sz w:val="20"/>
+                <w:szCs w:val="20"/>
+              </w:rPr>
+            </w:pPr>
+            <w:r>
+              <w:rPr>
+                <w:rFonts w:ascii="Arial" w:hAnsi="Arial" w:cs="Arial"/>
+                <w:sz w:val="20"/>
+                <w:szCs w:val="20"/>
+              </w:rPr>
+              <w:t xml:space="preserve">Modificación </w:t>
+            </w:r>
+          </w:p>
+        </w:tc>
+      </w:tr>
     </w:tbl>
     <w:p/>
     <w:sectPr>
-      <w:headerReference w:type="default" r:id="rId17"/>
-      <w:footerReference w:type="default" r:id="rId18"/>
+      <w:headerReference w:type="default" r:id="rId23"/>
+      <w:footerReference w:type="default" r:id="rId24"/>
       <w:pgSz w:w="12240" w:h="15840"/>
       <w:pgMar w:top="1417" w:right="1701" w:bottom="1417" w:left="1701" w:header="708" w:footer="708" w:gutter="0"/>
       <w:cols w:space="708"/>

</xml_diff>